<commit_message>
update with comments Julian
</commit_message>
<xml_diff>
--- a/corridor_docs/proposal/eec_corridor_proposal.docx
+++ b/corridor_docs/proposal/eec_corridor_proposal.docx
@@ -71,7 +71,7 @@
         <w:t xml:space="preserve"> </w:t>
       </w:r>
       <w:r>
-        <w:t xml:space="preserve">2024-01-30</w:t>
+        <w:t xml:space="preserve">2024-02-02</w:t>
       </w:r>
     </w:p>
     <w:bookmarkStart w:id="24" w:name="Xc0c09f28e09720aa1762573fd6d984da88b8e32"/>
@@ -221,7 +221,7 @@
         <w:pStyle w:val="FirstParagraph"/>
       </w:pPr>
       <w:r>
-        <w:t xml:space="preserve">Corridors have been hypothesized to be an important mechanism for facilitating the movement of organisms through fragmented landscapes. These movements are hypothesized to prevent species diversity from declining in fragments, as well help maintain the ecosystem services provided by these species (at both the patch- and landscape-level). Although there is some evidence that animals disperse between patches via corridors, and that connected patches have higher species diversity than unconnected ones, little work to date has investigated the consequences of these corridor-driven patterns for ecosystem services.</w:t>
+        <w:t xml:space="preserve">Corridors have been shown to be an important mechanism for facilitating the movement of organisms through fragmented landscapes. These movements are hypothesized to prevent species diversity from declining in fragments, as well as help maintain the ecosystem services provided by these species (at both the patch- and landscape-level). Although there is some evidence that animals disperse between patches via corridors, and that connected patches have higher species diversity than unconnected ones, little work to date has investigated the consequences of these corridor-driven patterns for ecosystem services.</w:t>
       </w:r>
     </w:p>
     <w:p>
@@ -229,7 +229,7 @@
         <w:pStyle w:val="BodyText"/>
       </w:pPr>
       <w:r>
-        <w:t xml:space="preserve">Dung beetles have emerged as a model system with which to test hypotheses on how changes in landscape structure driven by human activities influence biodiversity and their ecosystem services. Local assemblages can be species rich with species comprising a broad range of functional traits (e.g., size, foraging style, resource-use). There is evidence they are capable of long-distance dispersal – up to 1 km for some tropical species – and they influence a number of critical ecosystem services ranging from seed dispersal to nutrient cycling. Previous studies have shown that isolated patches of habitat frequently have lower dung beetle diversity and abundance than areas of continuous habitat, as well as documented their presence in linear strips of habitat that resemble corridors. However, it remains unknown if corridors actually act to reduce the loss of dung beetle species from fragments, if such declines are influenced to inter-specific differences in dispersal capability, and what the consequences of these patterns are for the ecosystems services they provide. One major factor behind this lack of information is the challenge in finding locations where one can assess the role of corridors while also while controlling for confounding factors such as patch size, edge, and corridor length.</w:t>
+        <w:t xml:space="preserve">Dung beetles have emerged as a model system with which to test hypotheses on how changes in landscape structure driven by human activities influence biodiversity and their ecosystem services. The removal, breakdown, and burial of animal feces is an important ecosystem service provided by dung beetles such as enhanced nutrient cycling and soil quality and reduction of parasites on methane emissions from dung. Local assemblages of dung beetles can be species-rich with species comprising a broad range of functional traits (e.g., size, foraging style, resource-use). Previous studies have shown that isolated patches of habitat frequently have lower dung beetle diversity and abundance than areas of continuous habitat, as well as documented their presence in linear strips of habitat that resemble corridors. However, it remains unknown if corridors actually act to reduce the loss of dung beetle species from fragments, if such declines are influenced by inter-specific differences in dispersal capability, and what the consequences of these patterns are for the ecosystems services they provide. One major factor behind this lack of information is the challenge in finding locations where one can assess the role of corridors while also while controlling for confounding factors such as patch size, edge, and corridor length.</w:t>
       </w:r>
     </w:p>
     <w:p>
@@ -262,7 +262,7 @@
         <w:t xml:space="preserve"> </w:t>
       </w:r>
       <w:r>
-        <w:t xml:space="preserve">Species Richness, Species Diversity, and Functional Diversity will be higher in patches connected by corridors than in unconnected patches</w:t>
+        <w:t xml:space="preserve">Species Richness, Species Diversity, and Functional Diversity will be higher in patches connected by corridors than in unconnected patches.</w:t>
       </w:r>
     </w:p>
     <w:p>
@@ -337,7 +337,7 @@
         <w:t xml:space="preserve">per se</w:t>
       </w:r>
       <w:r>
-        <w:t xml:space="preserve">, and the spatial scale allows for drawing and realistic and relevant conclusions regarding dung beetle dispersal in fragmented landscapes. In addition the local dung beetle community is a highly tractable one with which to address our questions: the ~16 species span a broad range of abundance and functional traits, their taxonomy is well resolved, their identification is straightforward, and methods surveying their diversity and using them in experiments are well-established. Below we describe the sampling and experiments with which we will test our predictions. The proposed designs are informed by a year-long study of dung beetle community structure we conducted at the University of Florida’s Ordway-Swisher Biological Station; any revisions made to the design following preliminary data collection in Spring 2024 will be submitted for review by the Steering Committee.</w:t>
+        <w:t xml:space="preserve">, and the spatial scale allows for drawing and realistic and relevant conclusions regarding dung beetle dispersal in fragmented landscapes. In addition, the local dung beetle community is a highly tractable one with which to address our questions: the ~16 species span a broad range of abundance and functional traits, their taxonomy is well resolved, their identification is straightforward, and methods surveying their diversity and using them in experiments are well-established. Below we describe the sampling and experiments with which we will test our predictions. The proposed designs are informed by a year-long study of dung beetle community structure we conducted at the University of Florida’s Ordway-Swisher Biological Station; any revisions made to the design following preliminary data collection in Spring 2024 will be submitted for review by the Steering Committee.</w:t>
       </w:r>
     </w:p>
     <w:bookmarkEnd w:id="25"/>
@@ -385,25 +385,7 @@
         <w:t xml:space="preserve">”</w:t>
       </w:r>
       <w:r>
-        <w:t xml:space="preserve">) consists of a 1-ha square</w:t>
-      </w:r>
-      <w:r>
-        <w:t xml:space="preserve"> </w:t>
-      </w:r>
-      <w:r>
-        <w:t xml:space="preserve">“</w:t>
-      </w:r>
-      <w:r>
-        <w:t xml:space="preserve">central patch</w:t>
-      </w:r>
-      <w:r>
-        <w:t xml:space="preserve">”</w:t>
-      </w:r>
-      <w:r>
-        <w:t xml:space="preserve"> </w:t>
-      </w:r>
-      <w:r>
-        <w:t xml:space="preserve">surrounded by four peripheral patches. All peripheral patches separated from the 150 m from the central patch and have the same area (~1.4 ha), However, the four peripheral patches differ in their level of connectivity to the central patch and edge:area ratio (Figure 1).</w:t>
+        <w:t xml:space="preserve">) consists of a 1-ha square central patch surrounded by four peripheral patches. All peripheral patches separated from the 150 m from the central patch and have the same area (~1.4 ha), However, the four peripheral patches differ in their level of connectivity to the central patch and edge:area ratio (Figure 1).</w:t>
       </w:r>
       <w:r>
         <w:t xml:space="preserve"> </w:t>
@@ -531,7 +513,7 @@
         <w:t xml:space="preserve"> </w:t>
       </w:r>
       <w:r>
-        <w:t xml:space="preserve">The removal, breakdown, and burial of animal feces is an important ecosystem service provided by dung beetles. We will compare the efficacy of dung removal by beetle communities in connected, unconnected, and winged patches with a field experiment to be conducted in seven of the experimental blocks. We first will establish a grid of N = 4 points in each of the patches in which we previously sampled beetle diversity to test Prediction 1 (Figure 2). At each point in the grid we will place two</w:t>
+        <w:t xml:space="preserve">We will compare the efficacy of dung removal by beetle communities in connected, unconnected, and winged patches with a field experiment to be conducted in seven of the experimental blocks. We first will establish a grid of N = 4 points in each of the patches in which we previously sampled beetle diversity to test Prediction 1 (Figure 2). At each point in the grid we will place two</w:t>
       </w:r>
       <w:r>
         <w:t xml:space="preserve"> </w:t>
@@ -549,7 +531,7 @@
         <w:t xml:space="preserve"> </w:t>
       </w:r>
       <w:r>
-        <w:t xml:space="preserve">filled with 3 inches of homogenized local soil in which we place 300 g of cow dung; one of the saucers will be protected with mesh to prevent beetle access. After 48 hours the saucers will be removed and the remaining dung will be weighed (the weight of the protected dung is used to correct for weight loss due to desiccation). Experiments will be conducted monthly in each landscape (N = 6) months to to capture temporal variation in patterns of dung removal. This field experiment will be complemented by a mesocosm study with experimentally assembled communities (based on the results of surveys for testing Prediction 1) to be conducted at the University of Florida.</w:t>
+        <w:t xml:space="preserve">filled with 3 inches of homogenized local soil in which we place 300 g of cow dung; one of the saucers will be protected with mesh to prevent beetle access. After 48 hours the saucers will be removed and the remaining dung will be weighed (the weight of the protected dung is used to correct for weight loss from desiccation). Experiments will be conducted monthly in each landscape (N = 6) months to capture temporal variation in patterns of dung removal. This field experiment will be complemented by a mesocosm study with experimentally assembled communities (based on the results of surveys for testing Prediction 1) to be conducted at the University of Florida.</w:t>
       </w:r>
     </w:p>
     <w:p>
@@ -594,7 +576,7 @@
         <w:t xml:space="preserve"> </w:t>
       </w:r>
       <w:r>
-        <w:t xml:space="preserve">patch and baited with 300 g of cow dung. We will then release marked beetles at two points equidistant from the bait: the</w:t>
+        <w:t xml:space="preserve">patch and baited with 300 g of cow dung. We will then release marked beetles at two points equidistant from the bait – the</w:t>
       </w:r>
       <w:r>
         <w:t xml:space="preserve"> </w:t>
@@ -630,7 +612,7 @@
         <w:t xml:space="preserve"> </w:t>
       </w:r>
       <w:r>
-        <w:t xml:space="preserve">patch (Figure 3), and monitor the baited pitfall trap for marked beetles twice per day for N = 3 days following their release. This design will allow us to to determine (a) if beetles disperse between patches using corridors, (b) if beetles disperse through the matrix, and (c) if beetles dispersing via corridors move more quickly or have higher a higher probability of successful dispersal.</w:t>
+        <w:t xml:space="preserve">patch (Figure 3) – and monitor the baited pitfall trap for N = 3 days. This design will allow us to determine (a) if beetles disperse between patches using corridors, (b) if beetles disperse through the matrix, and (c) if beetles dispersing via corridors move more quickly or have higher a higher probability of successful dispersal.</w:t>
       </w:r>
     </w:p>
     <w:p>
@@ -654,7 +636,7 @@
         <w:t xml:space="preserve"> </w:t>
       </w:r>
       <w:r>
-        <w:t xml:space="preserve">(avg. dry biomass = 0.6339 g</w:t>
+        <w:t xml:space="preserve">(avg. dry biomass = 0.634 g</w:t>
       </w:r>
       <w:r>
         <w:t xml:space="preserve"> </w:t>
@@ -671,7 +653,7 @@
         <w:t xml:space="preserve"> </w:t>
       </w:r>
       <w:r>
-        <w:t xml:space="preserve">0.2454 SD, N=10 individuals) and</w:t>
+        <w:t xml:space="preserve">0.245 SD, N=10 individuals) and</w:t>
       </w:r>
       <w:r>
         <w:t xml:space="preserve"> </w:t>
@@ -704,7 +686,15 @@
         <w:t xml:space="preserve"> </w:t>
       </w:r>
       <w:r>
-        <w:t xml:space="preserve">0.0019 SD, N = 22 individuals). We also anticipate conducting preliminary experiments with passive traps (i.e., no dung bait) in the corridor and matrix to determine the optimal number of beetles to release and if a single</w:t>
+        <w:t xml:space="preserve">0.002 SD, N = 22 individuals). The individuals used in the experiment will be captured locally in matrix habitat; our prior sampling in Florida indicates these species are among the most abundant in Pine savanna. While we anticipate field collection will yield sufficient beetles to conduct a robust MRR analysis, we will also attempt to establish breeding colonies at UF.</w:t>
+      </w:r>
+    </w:p>
+    <w:p>
+      <w:pPr>
+        <w:pStyle w:val="BodyText"/>
+      </w:pPr>
+      <w:r>
+        <w:t xml:space="preserve">As part of our efforts to determine the necessary sample sizes of individuals to use in trials, we will conduct preliminary dispersal trials in both the corridor and matrix with grids of passive traps (i.e., no dung bait). This will also help us determine if a single</w:t>
       </w:r>
       <w:r>
         <w:t xml:space="preserve"> </w:t>
@@ -722,7 +712,13 @@
         <w:t xml:space="preserve"> </w:t>
       </w:r>
       <w:r>
-        <w:t xml:space="preserve">will capture sufficient individuals with which to conduct robust analyses of dispersal. These will in turn determine the number of landscapes in which we can conduct the experiment and the number of times it can be repeated. In additional while we can conduct the experiment with individuals captured in the matrix, we hope to use individuals bred in lab colonies established with individuals captured at the Corridor Site.</w:t>
+        <w:t xml:space="preserve">is sufficient. These preliminary results will in turn determine the number of landscapes in which we can conduct the experiment and how many times it will be repeated.</w:t>
+      </w:r>
+      <w:r>
+        <w:t xml:space="preserve"> </w:t>
+      </w:r>
+      <w:r>
+        <w:t xml:space="preserve"> </w:t>
       </w:r>
     </w:p>
     <w:bookmarkEnd w:id="26"/>
@@ -740,7 +736,7 @@
         <w:pStyle w:val="FirstParagraph"/>
       </w:pPr>
       <w:r>
-        <w:t xml:space="preserve">Each pitfall trap requires diffing a cylindrical hole ~10 cm wide</w:t>
+        <w:t xml:space="preserve">Each pitfall trap requires digging a cylindrical hole ~10 cm wide</w:t>
       </w:r>
       <w:r>
         <w:t xml:space="preserve"> </w:t>
@@ -799,7 +795,7 @@
         <w:pStyle w:val="Compact"/>
       </w:pPr>
       <w:r>
-        <w:t xml:space="preserve">Sampling and Dung Removal Experiments: June 2024-December 2024</w:t>
+        <w:t xml:space="preserve">Sampling and Dung Removal Experiments: June 2024-March 2025</w:t>
       </w:r>
     </w:p>
     <w:p>
@@ -811,7 +807,7 @@
         <w:pStyle w:val="Compact"/>
       </w:pPr>
       <w:r>
-        <w:t xml:space="preserve">Dispersal Experiments: January-February 2025</w:t>
+        <w:t xml:space="preserve">Dispersal Experiments: August-September 2024</w:t>
       </w:r>
     </w:p>
     <w:bookmarkEnd w:id="28"/>
@@ -1513,25 +1509,6 @@
       <w:jc w:val="center"/>
     </w:pPr>
   </w:style>
-  <w:style w:customStyle="1" w:styleId="AbstractTitle" w:type="paragraph">
-    <w:name w:val="Abstract Title"/>
-    <w:basedOn w:val="Normal"/>
-    <w:next w:val="Abstract"/>
-    <w:qFormat/>
-    <w:pPr>
-      <w:keepNext/>
-      <w:keepLines/>
-      <w:jc w:val="center"/>
-      <w:spacing w:after="0" w:before="300"/>
-    </w:pPr>
-    <w:rPr>
-      <w:sz w:val="20"/>
-      <w:szCs w:val="20"/>
-      <w:b/>
-      <w:color w:val="345A8A"/>
-      &gt;
-    </w:rPr>
-  </w:style>
   <w:style w:customStyle="1" w:styleId="Abstract" w:type="paragraph">
     <w:name w:val="Abstract"/>
     <w:basedOn w:val="Normal"/>
@@ -1540,7 +1517,7 @@
     <w:pPr>
       <w:keepNext/>
       <w:keepLines/>
-      <w:spacing w:after="300" w:before="100"/>
+      <w:spacing w:after="300" w:before="300"/>
     </w:pPr>
     <w:rPr>
       <w:sz w:val="20"/>

</xml_diff>